<commit_message>
combined cruise control and active fsms into one for the report, first half of report done
</commit_message>
<xml_diff>
--- a/Docs/report.docx
+++ b/Docs/report.docx
@@ -9,6 +9,7 @@
           <w:ilvl w:val="0"/>
           <w:numId w:val="0"/>
         </w:numPr>
+        <w:ind w:left="6480" w:hanging="6480"/>
         <w:jc w:val="center"/>
         <w:rPr>
           <w:b/>
@@ -36,7 +37,17 @@
         <w:pStyle w:val="Author"/>
       </w:pPr>
       <w:r>
-        <w:t>Jacob Allen (jall229) and Logan Kenwright (lken274)</w:t>
+        <w:t>Jacob Allen (jall229)</w:t>
+      </w:r>
+      <w:r>
+        <w:br/>
+      </w:r>
+      <w:r>
+        <w:t>Logan Kenwright (lken274)</w:t>
+      </w:r>
+      <w:r>
+        <w:br/>
+        <w:t>COMPSYS 723 Assignment 2</w:t>
       </w:r>
     </w:p>
     <w:p>
@@ -59,155 +70,175 @@
       </w:pPr>
       <w:r>
         <w:rPr>
+          <w:rFonts w:ascii="Courier New" w:hAnsi="Courier New"/>
+          <w:sz w:val="18"/>
+        </w:rPr>
+        <w:br/>
+      </w:r>
+    </w:p>
+    <w:p>
+      <w:pPr>
+        <w:pStyle w:val="AbstractHeading"/>
+      </w:pPr>
+      <w:r>
+        <w:t>Abstract</w:t>
+      </w:r>
+    </w:p>
+    <w:p>
+      <w:pPr>
+        <w:pStyle w:val="AbstractHeading"/>
+        <w:jc w:val="both"/>
+        <w:rPr>
+          <w:b w:val="0"/>
+          <w:bCs/>
+          <w:sz w:val="20"/>
+          <w:szCs w:val="18"/>
+        </w:rPr>
+      </w:pPr>
+      <w:r>
+        <w:rPr>
+          <w:b w:val="0"/>
+          <w:bCs/>
+          <w:sz w:val="20"/>
+          <w:szCs w:val="18"/>
+        </w:rPr>
+        <w:t>This report describes the design processor for a cruise control module as part of the COMPSYS 723 course.</w:t>
+      </w:r>
+      <w:r>
+        <w:rPr>
+          <w:b w:val="0"/>
+          <w:bCs/>
+          <w:sz w:val="20"/>
+          <w:szCs w:val="18"/>
+        </w:rPr>
+        <w:t xml:space="preserve"> </w:t>
+      </w:r>
+      <w:proofErr w:type="gramStart"/>
+      <w:r>
+        <w:rPr>
+          <w:b w:val="0"/>
+          <w:bCs/>
+          <w:sz w:val="20"/>
+          <w:szCs w:val="18"/>
+        </w:rPr>
+        <w:t>First</w:t>
+      </w:r>
+      <w:proofErr w:type="gramEnd"/>
+      <w:r>
+        <w:rPr>
+          <w:b w:val="0"/>
+          <w:bCs/>
+          <w:sz w:val="20"/>
+          <w:szCs w:val="18"/>
+        </w:rPr>
+        <w:t xml:space="preserve"> we create a set of functional specifications for a cruise controller, and elaborate them using concurrent finite-state machines. We then demonstrate an implementation of these specifications in the </w:t>
+      </w:r>
+      <w:proofErr w:type="spellStart"/>
+      <w:r>
+        <w:rPr>
+          <w:b w:val="0"/>
+          <w:bCs/>
+          <w:sz w:val="20"/>
+          <w:szCs w:val="18"/>
+        </w:rPr>
+        <w:t>Esterel</w:t>
+      </w:r>
+      <w:proofErr w:type="spellEnd"/>
+      <w:r>
+        <w:rPr>
+          <w:b w:val="0"/>
+          <w:bCs/>
+          <w:sz w:val="20"/>
+          <w:szCs w:val="18"/>
+        </w:rPr>
+        <w:t xml:space="preserve"> language.</w:t>
+      </w:r>
+    </w:p>
+    <w:p>
+      <w:pPr>
+        <w:pStyle w:val="Heading1"/>
+      </w:pPr>
+      <w:r>
+        <w:t>Introduction</w:t>
+      </w:r>
+    </w:p>
+    <w:p>
+      <w:pPr>
+        <w:pStyle w:val="BodyTextKeep"/>
+        <w:ind w:right="0"/>
+        <w:rPr>
+          <w:sz w:val="20"/>
+        </w:rPr>
+      </w:pPr>
+      <w:r>
+        <w:rPr>
+          <w:sz w:val="20"/>
+        </w:rPr>
+        <w:t>A</w:t>
+      </w:r>
+      <w:r>
+        <w:rPr>
+          <w:sz w:val="20"/>
+        </w:rPr>
+        <w:t xml:space="preserve"> cruise controller automatically regulates the speed of a vehicle to match a defined target speed. </w:t>
+      </w:r>
+      <w:r>
+        <w:rPr>
+          <w:sz w:val="20"/>
+        </w:rPr>
+        <w:t xml:space="preserve">We attempt to tackle the design of a cruise controller using a model-based approach. </w:t>
+      </w:r>
+      <w:r>
+        <w:rPr>
+          <w:sz w:val="20"/>
+        </w:rPr>
+        <w:t>Section 2 describes the specification around which the cruise controller was designed</w:t>
+      </w:r>
+      <w:r>
+        <w:rPr>
+          <w:sz w:val="20"/>
+        </w:rPr>
+        <w:t xml:space="preserve">. Section 3 demonstrates the specific design that was developed, modelled using finite-state machines. Finally, section 4 describes how this design was implemented using the synchronous </w:t>
+      </w:r>
+      <w:proofErr w:type="spellStart"/>
+      <w:r>
+        <w:rPr>
+          <w:sz w:val="20"/>
+        </w:rPr>
+        <w:t>Esterel</w:t>
+      </w:r>
+      <w:proofErr w:type="spellEnd"/>
+      <w:r>
+        <w:rPr>
+          <w:sz w:val="20"/>
+        </w:rPr>
+        <w:t xml:space="preserve"> language.</w:t>
+      </w:r>
+    </w:p>
+    <w:p>
+      <w:pPr>
+        <w:pStyle w:val="Heading1"/>
+      </w:pPr>
+      <w:r>
+        <w:t>Specification</w:t>
+      </w:r>
+      <w:r>
+        <w:t>s</w:t>
+      </w:r>
+    </w:p>
+    <w:p>
+      <w:r>
+        <w:rPr>
           <w:noProof/>
         </w:rPr>
         <w:drawing>
-          <wp:anchor distT="0" distB="0" distL="114300" distR="114300" simplePos="0" relativeHeight="251619328" behindDoc="1" locked="0" layoutInCell="1" allowOverlap="1" wp14:anchorId="056541FB" wp14:editId="540A9AF4">
+          <wp:anchor distT="0" distB="0" distL="114300" distR="114300" simplePos="0" relativeHeight="251646464" behindDoc="0" locked="0" layoutInCell="1" allowOverlap="1" wp14:anchorId="6277F492" wp14:editId="2A61D1E5">
             <wp:simplePos x="0" y="0"/>
             <wp:positionH relativeFrom="column">
-              <wp:posOffset>3400425</wp:posOffset>
+              <wp:posOffset>-10160</wp:posOffset>
             </wp:positionH>
             <wp:positionV relativeFrom="paragraph">
-              <wp:posOffset>189230</wp:posOffset>
-            </wp:positionV>
-            <wp:extent cx="3438525" cy="3021330"/>
-            <wp:effectExtent l="0" t="0" r="9525" b="7620"/>
-            <wp:wrapTight wrapText="bothSides">
-              <wp:wrapPolygon edited="0">
-                <wp:start x="0" y="0"/>
-                <wp:lineTo x="0" y="21518"/>
-                <wp:lineTo x="21540" y="21518"/>
-                <wp:lineTo x="21540" y="0"/>
-                <wp:lineTo x="0" y="0"/>
-              </wp:wrapPolygon>
-            </wp:wrapTight>
-            <wp:docPr id="15" name="Picture 15"/>
-            <wp:cNvGraphicFramePr>
-              <a:graphicFrameLocks xmlns:a="http://schemas.openxmlformats.org/drawingml/2006/main" noChangeAspect="1"/>
-            </wp:cNvGraphicFramePr>
-            <a:graphic xmlns:a="http://schemas.openxmlformats.org/drawingml/2006/main">
-              <a:graphicData uri="http://schemas.openxmlformats.org/drawingml/2006/picture">
-                <pic:pic xmlns:pic="http://schemas.openxmlformats.org/drawingml/2006/picture">
-                  <pic:nvPicPr>
-                    <pic:cNvPr id="0" name="Picture 59"/>
-                    <pic:cNvPicPr>
-                      <a:picLocks noChangeAspect="1" noChangeArrowheads="1"/>
-                    </pic:cNvPicPr>
-                  </pic:nvPicPr>
-                  <pic:blipFill>
-                    <a:blip r:embed="rId8">
-                      <a:extLst>
-                        <a:ext uri="{28A0092B-C50C-407E-A947-70E740481C1C}">
-                          <a14:useLocalDpi xmlns:a14="http://schemas.microsoft.com/office/drawing/2010/main" val="0"/>
-                        </a:ext>
-                      </a:extLst>
-                    </a:blip>
-                    <a:srcRect/>
-                    <a:stretch>
-                      <a:fillRect/>
-                    </a:stretch>
-                  </pic:blipFill>
-                  <pic:spPr bwMode="auto">
-                    <a:xfrm>
-                      <a:off x="0" y="0"/>
-                      <a:ext cx="3438525" cy="3021330"/>
-                    </a:xfrm>
-                    <a:prstGeom prst="rect">
-                      <a:avLst/>
-                    </a:prstGeom>
-                    <a:noFill/>
-                    <a:ln>
-                      <a:noFill/>
-                    </a:ln>
-                  </pic:spPr>
-                </pic:pic>
-              </a:graphicData>
-            </a:graphic>
-            <wp14:sizeRelH relativeFrom="margin">
-              <wp14:pctWidth>0</wp14:pctWidth>
-            </wp14:sizeRelH>
-            <wp14:sizeRelV relativeFrom="margin">
-              <wp14:pctHeight>0</wp14:pctHeight>
-            </wp14:sizeRelV>
-          </wp:anchor>
-        </w:drawing>
-      </w:r>
-      <w:r>
-        <w:rPr>
-          <w:rFonts w:ascii="Courier New" w:hAnsi="Courier New"/>
-          <w:sz w:val="18"/>
-        </w:rPr>
-        <w:br/>
-      </w:r>
-    </w:p>
-    <w:p>
-      <w:pPr>
-        <w:pStyle w:val="AbstractHeading"/>
-      </w:pPr>
-      <w:r>
-        <w:t>Abstract</w:t>
-      </w:r>
-    </w:p>
-    <w:p>
-      <w:pPr>
-        <w:pStyle w:val="Heading1"/>
-      </w:pPr>
-      <w:r>
-        <w:t>Introduction</w:t>
-      </w:r>
-    </w:p>
-    <w:p>
-      <w:pPr>
-        <w:pStyle w:val="BodyTextKeep"/>
-        <w:ind w:right="0"/>
-        <w:rPr>
-          <w:sz w:val="20"/>
-        </w:rPr>
-      </w:pPr>
-    </w:p>
-    <w:p>
-      <w:pPr>
-        <w:pStyle w:val="Heading1"/>
-      </w:pPr>
-      <w:r>
-        <w:t>Specification</w:t>
-      </w:r>
-    </w:p>
-    <w:p>
-      <w:pPr>
-        <w:pStyle w:val="ListParagraph"/>
-        <w:numPr>
-          <w:ilvl w:val="0"/>
-          <w:numId w:val="7"/>
-        </w:numPr>
-      </w:pPr>
-      <w:r>
-        <w:rPr>
-          <w:color w:val="FF0000"/>
-        </w:rPr>
-        <w:t>Requirements from Brief</w:t>
-      </w:r>
-    </w:p>
-    <w:p>
-      <w:pPr>
-        <w:pStyle w:val="ListParagraph"/>
-        <w:numPr>
-          <w:ilvl w:val="0"/>
-          <w:numId w:val="7"/>
-        </w:numPr>
-      </w:pPr>
-      <w:r>
-        <w:rPr>
-          <w:noProof/>
-        </w:rPr>
-        <w:drawing>
-          <wp:anchor distT="0" distB="0" distL="114300" distR="114300" simplePos="0" relativeHeight="251613184" behindDoc="0" locked="0" layoutInCell="1" allowOverlap="1" wp14:anchorId="6277F492" wp14:editId="14AE8AF0">
-            <wp:simplePos x="0" y="0"/>
-            <wp:positionH relativeFrom="column">
-              <wp:posOffset>3810</wp:posOffset>
-            </wp:positionH>
-            <wp:positionV relativeFrom="paragraph">
-              <wp:posOffset>225425</wp:posOffset>
+              <wp:posOffset>455683</wp:posOffset>
             </wp:positionV>
             <wp:extent cx="2887345" cy="1931670"/>
             <wp:effectExtent l="0" t="0" r="8255" b="0"/>
@@ -234,7 +265,7 @@
                     </pic:cNvPicPr>
                   </pic:nvPicPr>
                   <pic:blipFill>
-                    <a:blip r:embed="rId9">
+                    <a:blip r:embed="rId8">
                       <a:extLst>
                         <a:ext uri="{28A0092B-C50C-407E-A947-70E740481C1C}">
                           <a14:useLocalDpi xmlns:a14="http://schemas.microsoft.com/office/drawing/2010/main" val="0"/>
@@ -266,50 +297,181 @@
         </w:drawing>
       </w:r>
       <w:r>
-        <w:rPr>
-          <w:color w:val="FF0000"/>
-        </w:rPr>
-        <w:t>Context diagram + explanation</w:t>
-      </w:r>
-      <w:r>
-        <w:rPr>
-          <w:color w:val="FF0000"/>
-        </w:rPr>
-        <w:br/>
-      </w:r>
-    </w:p>
-    <w:p>
-      <w:pPr>
-        <w:pStyle w:val="ListParagraph"/>
-        <w:numPr>
-          <w:ilvl w:val="0"/>
-          <w:numId w:val="7"/>
-        </w:numPr>
-      </w:pPr>
+        <w:t xml:space="preserve">      </w:t>
+      </w:r>
+      <w:r>
+        <w:t>Th</w:t>
+      </w:r>
+      <w:r>
+        <w:t xml:space="preserve">e I/O description </w:t>
+      </w:r>
+      <w:r>
+        <w:t>is captured in the context diagram below</w:t>
+      </w:r>
+      <w:r>
+        <w:t xml:space="preserve">. Dashed lines represent </w:t>
+      </w:r>
+      <w:r>
+        <w:t>pure signals, and solids valued signals.</w:t>
+      </w:r>
+    </w:p>
+    <w:p/>
+    <w:p>
+      <w:r>
+        <w:t xml:space="preserve">      </w:t>
+      </w:r>
+      <w:r>
+        <w:t xml:space="preserve">To help implement the design, we first refined the system into smaller modules. </w:t>
+      </w:r>
+      <w:r>
+        <w:t xml:space="preserve">We separated the inputs and outputs into those which were control dominated, and those which were data dominated. Our first refinement consists of a </w:t>
+      </w:r>
+      <w:r>
+        <w:t>‘</w:t>
+      </w:r>
+      <w:r>
+        <w:rPr>
+          <w:i/>
+          <w:iCs/>
+        </w:rPr>
+        <w:t>Cruise State</w:t>
+      </w:r>
+      <w:r>
+        <w:t>’</w:t>
+      </w:r>
+      <w:r>
+        <w:t xml:space="preserve"> controller and the </w:t>
+      </w:r>
+      <w:r>
+        <w:t>‘</w:t>
+      </w:r>
+      <w:r>
+        <w:rPr>
+          <w:i/>
+          <w:iCs/>
+        </w:rPr>
+        <w:t>Driving Control</w:t>
+      </w:r>
+      <w:r>
+        <w:t>’</w:t>
+      </w:r>
+      <w:r>
+        <w:t xml:space="preserve"> logic. The Cruise State module is responsible for managing the overall states of the cruise controller (OFF, ON, STDBY, DISABLE)</w:t>
+      </w:r>
+      <w:r>
+        <w:t>.</w:t>
+      </w:r>
+      <w:r>
+        <w:t xml:space="preserve"> The cruise controller begins in the off state until the </w:t>
+      </w:r>
+      <w:r>
+        <w:t>‘</w:t>
+      </w:r>
+      <w:r>
+        <w:t>On</w:t>
+      </w:r>
+      <w:r>
+        <w:t xml:space="preserve">’ </w:t>
+      </w:r>
+      <w:r>
+        <w:t xml:space="preserve">button is pressed by the driver, moving it to the ON state. Similarly, the cruise controller can be moved to OFF by pressing the </w:t>
+      </w:r>
+      <w:r>
+        <w:t>‘</w:t>
+      </w:r>
+      <w:r>
+        <w:t>Off</w:t>
+      </w:r>
+      <w:r>
+        <w:t>’</w:t>
+      </w:r>
+      <w:r>
+        <w:t xml:space="preserve"> button. I</w:t>
+      </w:r>
+      <w:r>
+        <w:t xml:space="preserve">f the car is within a speed limit and has neither pedal pressed, the cruise state will remain </w:t>
+      </w:r>
+      <w:r>
+        <w:rPr>
+          <w:i/>
+          <w:iCs/>
+        </w:rPr>
+        <w:t>ON</w:t>
+      </w:r>
+      <w:r>
+        <w:t xml:space="preserve">. If the </w:t>
+      </w:r>
+      <w:r>
+        <w:t>accelerator</w:t>
+      </w:r>
+      <w:r>
+        <w:t xml:space="preserve"> is pressed or the car is outside the speed limits, the </w:t>
+      </w:r>
+      <w:proofErr w:type="spellStart"/>
+      <w:r>
+        <w:rPr>
+          <w:i/>
+          <w:iCs/>
+        </w:rPr>
+        <w:t>CruiseState</w:t>
+      </w:r>
+      <w:proofErr w:type="spellEnd"/>
+      <w:r>
+        <w:t xml:space="preserve"> will move to </w:t>
+      </w:r>
+      <w:r>
+        <w:rPr>
+          <w:i/>
+          <w:iCs/>
+        </w:rPr>
+        <w:t>DISABLE</w:t>
+      </w:r>
+      <w:r>
+        <w:t>.</w:t>
+      </w:r>
+      <w:r>
+        <w:t xml:space="preserve"> When none of those conditions are still true, it will return to the ON state. If the brake is pressed, </w:t>
+      </w:r>
+      <w:proofErr w:type="spellStart"/>
+      <w:r>
+        <w:rPr>
+          <w:i/>
+          <w:iCs/>
+        </w:rPr>
+        <w:t>CruiseState</w:t>
+      </w:r>
+      <w:proofErr w:type="spellEnd"/>
+      <w:r>
+        <w:t xml:space="preserve"> will move to </w:t>
+      </w:r>
+      <w:r>
+        <w:rPr>
+          <w:i/>
+          <w:iCs/>
+        </w:rPr>
+        <w:t>STDBY</w:t>
+      </w:r>
+      <w:r>
+        <w:t xml:space="preserve">, and will remain in STDBY until the resume button is pressed by the user. The cruise controller will return to either ON or DISABLE based on the </w:t>
+      </w:r>
+      <w:proofErr w:type="gramStart"/>
+      <w:r>
+        <w:t>aforementioned conditions</w:t>
+      </w:r>
+      <w:proofErr w:type="gramEnd"/>
+      <w:r>
+        <w:t>.</w:t>
+      </w:r>
+    </w:p>
+    <w:p>
       <w:r>
         <w:rPr>
           <w:noProof/>
         </w:rPr>
         <w:drawing>
-          <wp:anchor distT="0" distB="0" distL="114300" distR="114300" simplePos="0" relativeHeight="251615232" behindDoc="1" locked="0" layoutInCell="1" allowOverlap="1" wp14:anchorId="28150FFC" wp14:editId="0118F27D">
-            <wp:simplePos x="0" y="0"/>
-            <wp:positionH relativeFrom="column">
-              <wp:posOffset>-259080</wp:posOffset>
-            </wp:positionH>
-            <wp:positionV relativeFrom="paragraph">
-              <wp:posOffset>295275</wp:posOffset>
-            </wp:positionV>
-            <wp:extent cx="3422015" cy="1550035"/>
-            <wp:effectExtent l="0" t="0" r="6985" b="0"/>
-            <wp:wrapTight wrapText="bothSides">
-              <wp:wrapPolygon edited="0">
-                <wp:start x="0" y="0"/>
-                <wp:lineTo x="0" y="21237"/>
-                <wp:lineTo x="21524" y="21237"/>
-                <wp:lineTo x="21524" y="0"/>
-                <wp:lineTo x="0" y="0"/>
-              </wp:wrapPolygon>
-            </wp:wrapTight>
+          <wp:inline distT="0" distB="0" distL="0" distR="0" wp14:anchorId="7A36B9C7" wp14:editId="05BDF797">
+            <wp:extent cx="2887345" cy="1307465"/>
+            <wp:effectExtent l="0" t="0" r="8255" b="6985"/>
             <wp:docPr id="14" name="Picture 14"/>
             <wp:cNvGraphicFramePr>
               <a:graphicFrameLocks xmlns:a="http://schemas.openxmlformats.org/drawingml/2006/main" noChangeAspect="1"/>
@@ -324,7 +486,7 @@
                     </pic:cNvPicPr>
                   </pic:nvPicPr>
                   <pic:blipFill>
-                    <a:blip r:embed="rId10">
+                    <a:blip r:embed="rId9">
                       <a:extLst>
                         <a:ext uri="{28A0092B-C50C-407E-A947-70E740481C1C}">
                           <a14:useLocalDpi xmlns:a14="http://schemas.microsoft.com/office/drawing/2010/main" val="0"/>
@@ -339,7 +501,7 @@
                   <pic:spPr bwMode="auto">
                     <a:xfrm>
                       <a:off x="0" y="0"/>
-                      <a:ext cx="3422015" cy="1550035"/>
+                      <a:ext cx="2887345" cy="1307465"/>
                     </a:xfrm>
                     <a:prstGeom prst="rect">
                       <a:avLst/>
@@ -352,318 +514,53 @@
                 </pic:pic>
               </a:graphicData>
             </a:graphic>
-            <wp14:sizeRelH relativeFrom="margin">
-              <wp14:pctWidth>0</wp14:pctWidth>
-            </wp14:sizeRelH>
-            <wp14:sizeRelV relativeFrom="margin">
-              <wp14:pctHeight>0</wp14:pctHeight>
-            </wp14:sizeRelV>
-          </wp:anchor>
+          </wp:inline>
         </w:drawing>
       </w:r>
-      <w:r>
+    </w:p>
+    <w:p>
+      <w:r>
+        <w:t xml:space="preserve">      </w:t>
+      </w:r>
+      <w:r>
+        <w:t>However, t</w:t>
+      </w:r>
+      <w:r>
+        <w:t xml:space="preserve">he </w:t>
+      </w:r>
+      <w:r>
+        <w:t>‘</w:t>
+      </w:r>
+      <w:r>
+        <w:rPr>
+          <w:i/>
+          <w:iCs/>
+        </w:rPr>
+        <w:t>Driving Control</w:t>
+      </w:r>
+      <w:r>
+        <w:t>’</w:t>
+      </w:r>
+      <w:r>
+        <w:t xml:space="preserve"> module is still responsible for the accelerator, brake, throttle, and cruise control logic. We further divide this module into its individual responsibilities, shown in figure 3 below. </w:t>
+      </w:r>
+    </w:p>
+    <w:p/>
+    <w:p>
+      <w:pPr>
         <w:rPr>
           <w:color w:val="FF0000"/>
         </w:rPr>
-        <w:t>First level refinement + explanation</w:t>
-      </w:r>
-      <w:r>
-        <w:rPr>
-          <w:color w:val="FF0000"/>
-        </w:rPr>
-        <w:br/>
-      </w:r>
-    </w:p>
-    <w:p>
-      <w:pPr>
-        <w:pStyle w:val="ListParagraph"/>
-        <w:numPr>
-          <w:ilvl w:val="0"/>
-          <w:numId w:val="7"/>
-        </w:numPr>
-      </w:pPr>
-      <w:r>
-        <w:rPr>
-          <w:color w:val="FF0000"/>
-        </w:rPr>
-        <w:t xml:space="preserve">Driving control refinement </w:t>
-      </w:r>
-      <w:proofErr w:type="gramStart"/>
-      <w:r>
-        <w:rPr>
-          <w:color w:val="FF0000"/>
-        </w:rPr>
-        <w:t>+  explanation</w:t>
-      </w:r>
-      <w:proofErr w:type="gramEnd"/>
-    </w:p>
-    <w:p/>
-    <w:p>
-      <w:pPr>
-        <w:rPr>
-          <w:color w:val="FF0000"/>
-        </w:rPr>
-      </w:pPr>
-    </w:p>
-    <w:p>
-      <w:pPr>
-        <w:pStyle w:val="ListParagraph"/>
-        <w:rPr>
-          <w:color w:val="FF0000"/>
-        </w:rPr>
-      </w:pPr>
-    </w:p>
-    <w:p>
-      <w:pPr>
-        <w:pStyle w:val="ListParagraph"/>
-        <w:rPr>
-          <w:color w:val="FF0000"/>
-        </w:rPr>
-      </w:pPr>
-    </w:p>
-    <w:p>
-      <w:pPr>
-        <w:pStyle w:val="ListParagraph"/>
-        <w:rPr>
-          <w:color w:val="FF0000"/>
-        </w:rPr>
-      </w:pPr>
-    </w:p>
-    <w:p>
-      <w:pPr>
-        <w:pStyle w:val="ListParagraph"/>
-        <w:rPr>
-          <w:color w:val="FF0000"/>
-        </w:rPr>
-      </w:pPr>
-    </w:p>
-    <w:p>
-      <w:pPr>
-        <w:pStyle w:val="ListParagraph"/>
-        <w:rPr>
-          <w:color w:val="FF0000"/>
-        </w:rPr>
-      </w:pPr>
-    </w:p>
-    <w:p>
-      <w:pPr>
-        <w:pStyle w:val="ListParagraph"/>
-        <w:rPr>
-          <w:color w:val="FF0000"/>
-        </w:rPr>
-      </w:pPr>
-    </w:p>
-    <w:p>
-      <w:pPr>
-        <w:pStyle w:val="ListParagraph"/>
-        <w:rPr>
-          <w:color w:val="FF0000"/>
-        </w:rPr>
-      </w:pPr>
-    </w:p>
-    <w:p>
-      <w:pPr>
-        <w:pStyle w:val="ListParagraph"/>
-        <w:rPr>
-          <w:color w:val="FF0000"/>
-        </w:rPr>
-      </w:pPr>
-    </w:p>
-    <w:p>
-      <w:pPr>
-        <w:pStyle w:val="ListParagraph"/>
-        <w:rPr>
-          <w:color w:val="FF0000"/>
-        </w:rPr>
-      </w:pPr>
-    </w:p>
-    <w:p>
-      <w:pPr>
-        <w:pStyle w:val="ListParagraph"/>
-        <w:rPr>
-          <w:color w:val="FF0000"/>
-        </w:rPr>
-      </w:pPr>
-    </w:p>
-    <w:p>
-      <w:pPr>
-        <w:pStyle w:val="ListParagraph"/>
-        <w:rPr>
-          <w:color w:val="FF0000"/>
-        </w:rPr>
-      </w:pPr>
-    </w:p>
-    <w:p>
-      <w:pPr>
-        <w:pStyle w:val="ListParagraph"/>
-        <w:rPr>
-          <w:color w:val="FF0000"/>
-        </w:rPr>
-      </w:pPr>
-    </w:p>
-    <w:p>
-      <w:pPr>
-        <w:pStyle w:val="ListParagraph"/>
-        <w:rPr>
-          <w:color w:val="FF0000"/>
-        </w:rPr>
-      </w:pPr>
-    </w:p>
-    <w:p>
-      <w:pPr>
-        <w:pStyle w:val="ListParagraph"/>
-        <w:rPr>
-          <w:color w:val="FF0000"/>
-        </w:rPr>
-      </w:pPr>
-    </w:p>
-    <w:p>
-      <w:pPr>
-        <w:pStyle w:val="ListParagraph"/>
-        <w:rPr>
-          <w:color w:val="FF0000"/>
-        </w:rPr>
-      </w:pPr>
-    </w:p>
-    <w:p>
-      <w:pPr>
-        <w:pStyle w:val="ListParagraph"/>
-        <w:rPr>
-          <w:color w:val="FF0000"/>
-        </w:rPr>
-      </w:pPr>
-    </w:p>
-    <w:p>
-      <w:pPr>
-        <w:pStyle w:val="ListParagraph"/>
-        <w:rPr>
-          <w:color w:val="FF0000"/>
-        </w:rPr>
-      </w:pPr>
-    </w:p>
-    <w:p>
-      <w:pPr>
-        <w:pStyle w:val="ListParagraph"/>
-        <w:rPr>
-          <w:color w:val="FF0000"/>
-        </w:rPr>
-      </w:pPr>
-    </w:p>
-    <w:p>
-      <w:pPr>
-        <w:pStyle w:val="ListParagraph"/>
-        <w:rPr>
-          <w:color w:val="FF0000"/>
-        </w:rPr>
-      </w:pPr>
-    </w:p>
-    <w:p>
-      <w:pPr>
-        <w:pStyle w:val="ListParagraph"/>
-        <w:rPr>
-          <w:color w:val="FF0000"/>
-        </w:rPr>
-      </w:pPr>
-    </w:p>
-    <w:p>
-      <w:pPr>
-        <w:pStyle w:val="ListParagraph"/>
-        <w:rPr>
-          <w:color w:val="FF0000"/>
-        </w:rPr>
-      </w:pPr>
-    </w:p>
-    <w:p>
-      <w:pPr>
-        <w:pStyle w:val="ListParagraph"/>
-        <w:rPr>
-          <w:color w:val="FF0000"/>
-        </w:rPr>
-      </w:pPr>
-    </w:p>
-    <w:p>
-      <w:pPr>
-        <w:pStyle w:val="ListParagraph"/>
-        <w:rPr>
-          <w:color w:val="FF0000"/>
-        </w:rPr>
-      </w:pPr>
-    </w:p>
-    <w:p>
-      <w:pPr>
-        <w:pStyle w:val="ListParagraph"/>
-        <w:rPr>
-          <w:color w:val="FF0000"/>
-        </w:rPr>
-      </w:pPr>
-    </w:p>
-    <w:p>
-      <w:pPr>
-        <w:pStyle w:val="ListParagraph"/>
-        <w:rPr>
-          <w:color w:val="FF0000"/>
-        </w:rPr>
-      </w:pPr>
-    </w:p>
-    <w:p>
-      <w:pPr>
-        <w:rPr>
-          <w:color w:val="FF0000"/>
-        </w:rPr>
-      </w:pPr>
-    </w:p>
-    <w:p/>
-    <w:p/>
-    <w:p>
-      <w:pPr>
-        <w:pStyle w:val="ListParagraph"/>
-      </w:pPr>
-    </w:p>
-    <w:p>
-      <w:pPr>
-        <w:pStyle w:val="ListParagraph"/>
-      </w:pPr>
-    </w:p>
-    <w:p>
-      <w:pPr>
-        <w:pStyle w:val="ListParagraph"/>
-      </w:pPr>
-    </w:p>
-    <w:p>
-      <w:pPr>
-        <w:pStyle w:val="ListParagraph"/>
-      </w:pPr>
-    </w:p>
-    <w:p>
-      <w:pPr>
-        <w:pStyle w:val="ListParagraph"/>
-      </w:pPr>
-    </w:p>
-    <w:p>
-      <w:pPr>
-        <w:pStyle w:val="ListParagraph"/>
-      </w:pPr>
-    </w:p>
-    <w:p>
-      <w:pPr>
-        <w:pStyle w:val="Heading1"/>
-        <w:keepNext w:val="0"/>
-        <w:widowControl w:val="0"/>
-      </w:pPr>
-      <w:r>
-        <w:t>Modelling Systems as FSMs</w:t>
-      </w:r>
-    </w:p>
-    <w:p>
+      </w:pPr>
       <w:r>
         <w:rPr>
           <w:noProof/>
         </w:rPr>
         <w:drawing>
-          <wp:inline distT="0" distB="0" distL="0" distR="0" wp14:anchorId="76819157" wp14:editId="6ED0CB8D">
-            <wp:extent cx="2887345" cy="1136650"/>
-            <wp:effectExtent l="0" t="0" r="8255" b="6350"/>
-            <wp:docPr id="9" name="Picture 9"/>
+          <wp:inline distT="0" distB="0" distL="0" distR="0" wp14:anchorId="2CA2238B" wp14:editId="63D01493">
+            <wp:extent cx="2887345" cy="2536825"/>
+            <wp:effectExtent l="0" t="0" r="8255" b="0"/>
+            <wp:docPr id="15" name="Picture 15"/>
             <wp:cNvGraphicFramePr>
               <a:graphicFrameLocks xmlns:a="http://schemas.openxmlformats.org/drawingml/2006/main" noChangeAspect="1"/>
             </wp:cNvGraphicFramePr>
@@ -671,7 +568,287 @@
               <a:graphicData uri="http://schemas.openxmlformats.org/drawingml/2006/picture">
                 <pic:pic xmlns:pic="http://schemas.openxmlformats.org/drawingml/2006/picture">
                   <pic:nvPicPr>
-                    <pic:cNvPr id="0" name="Picture 41"/>
+                    <pic:cNvPr id="0" name="Picture 59"/>
+                    <pic:cNvPicPr>
+                      <a:picLocks noChangeAspect="1" noChangeArrowheads="1"/>
+                    </pic:cNvPicPr>
+                  </pic:nvPicPr>
+                  <pic:blipFill>
+                    <a:blip r:embed="rId10" cstate="print">
+                      <a:extLst>
+                        <a:ext uri="{28A0092B-C50C-407E-A947-70E740481C1C}">
+                          <a14:useLocalDpi xmlns:a14="http://schemas.microsoft.com/office/drawing/2010/main" val="0"/>
+                        </a:ext>
+                      </a:extLst>
+                    </a:blip>
+                    <a:srcRect/>
+                    <a:stretch>
+                      <a:fillRect/>
+                    </a:stretch>
+                  </pic:blipFill>
+                  <pic:spPr bwMode="auto">
+                    <a:xfrm>
+                      <a:off x="0" y="0"/>
+                      <a:ext cx="2887345" cy="2536825"/>
+                    </a:xfrm>
+                    <a:prstGeom prst="rect">
+                      <a:avLst/>
+                    </a:prstGeom>
+                    <a:noFill/>
+                    <a:ln>
+                      <a:noFill/>
+                    </a:ln>
+                  </pic:spPr>
+                </pic:pic>
+              </a:graphicData>
+            </a:graphic>
+          </wp:inline>
+        </w:drawing>
+      </w:r>
+    </w:p>
+    <w:p>
+      <w:pPr>
+        <w:rPr>
+          <w:color w:val="FF0000"/>
+        </w:rPr>
+      </w:pPr>
+    </w:p>
+    <w:p>
+      <w:r>
+        <w:t xml:space="preserve">      </w:t>
+      </w:r>
+      <w:r>
+        <w:t>Each of the pedals are managed by modules which compare the continuous pedal sensor input to a threshold</w:t>
+      </w:r>
+      <w:r>
+        <w:t xml:space="preserve"> </w:t>
+      </w:r>
+      <w:proofErr w:type="gramStart"/>
+      <w:r>
+        <w:rPr>
+          <w:i/>
+          <w:iCs/>
+        </w:rPr>
+        <w:t>PedalsMin</w:t>
+      </w:r>
+      <w:r>
+        <w:t>, and</w:t>
+      </w:r>
+      <w:proofErr w:type="gramEnd"/>
+      <w:r>
+        <w:t xml:space="preserve"> emit a ‘pressed’ signal if the threshold is met.</w:t>
+      </w:r>
+    </w:p>
+    <w:p>
+      <w:r>
+        <w:t xml:space="preserve">      The ‘</w:t>
+      </w:r>
+      <w:r>
+        <w:rPr>
+          <w:i/>
+          <w:iCs/>
+        </w:rPr>
+        <w:t>Cruise Speed Control</w:t>
+      </w:r>
+      <w:r>
+        <w:t>’ module describes the logic determining the target speed for the cruise controller. The ‘</w:t>
+      </w:r>
+      <w:r>
+        <w:rPr>
+          <w:i/>
+          <w:iCs/>
+        </w:rPr>
+        <w:t>Speed Control</w:t>
+      </w:r>
+      <w:r>
+        <w:t>’ module uses this target speed to determine the amount of throttle needed to reach that speed comfortably.</w:t>
+      </w:r>
+      <w:r>
+        <w:t xml:space="preserve"> </w:t>
+      </w:r>
+    </w:p>
+    <w:p>
+      <w:r>
+        <w:t xml:space="preserve">      The cruising speed is managed only when the cruise controller is enabled. When the cruise controlled is first enabled, the cruising speed is set to the current speed. While enabled, the user can use the ‘Set’ button to update the cruise speed to the current speed. They can also increment or decrement the cruising speed by a fixed amount (</w:t>
+      </w:r>
+      <w:proofErr w:type="spellStart"/>
+      <w:r>
+        <w:rPr>
+          <w:i/>
+          <w:iCs/>
+        </w:rPr>
+        <w:t>SpeedInc</w:t>
+      </w:r>
+      <w:proofErr w:type="spellEnd"/>
+      <w:r>
+        <w:t>) using the ‘</w:t>
+      </w:r>
+      <w:proofErr w:type="spellStart"/>
+      <w:r>
+        <w:t>QuickAccel</w:t>
+      </w:r>
+      <w:proofErr w:type="spellEnd"/>
+      <w:r>
+        <w:t>’ and ‘</w:t>
+      </w:r>
+      <w:proofErr w:type="spellStart"/>
+      <w:r>
+        <w:t>QuickDecel</w:t>
+      </w:r>
+      <w:proofErr w:type="spellEnd"/>
+      <w:r>
+        <w:t xml:space="preserve">’ </w:t>
+      </w:r>
+      <w:proofErr w:type="gramStart"/>
+      <w:r>
+        <w:t>buttons</w:t>
+      </w:r>
+      <w:proofErr w:type="gramEnd"/>
+      <w:r>
+        <w:t xml:space="preserve"> respectively. The cruising speed can not be set outside of some range between </w:t>
+      </w:r>
+      <w:proofErr w:type="spellStart"/>
+      <w:r>
+        <w:t>SpeedMin</w:t>
+      </w:r>
+      <w:proofErr w:type="spellEnd"/>
+      <w:r>
+        <w:t xml:space="preserve"> and </w:t>
+      </w:r>
+      <w:proofErr w:type="spellStart"/>
+      <w:r>
+        <w:t>SpeedMax</w:t>
+      </w:r>
+      <w:proofErr w:type="spellEnd"/>
+      <w:r>
+        <w:t xml:space="preserve">. If attempted, the cruising speed will instead be limited to </w:t>
+      </w:r>
+      <w:proofErr w:type="spellStart"/>
+      <w:r>
+        <w:t>SpeedMin</w:t>
+      </w:r>
+      <w:proofErr w:type="spellEnd"/>
+      <w:r>
+        <w:t xml:space="preserve"> or </w:t>
+      </w:r>
+      <w:proofErr w:type="spellStart"/>
+      <w:r>
+        <w:t>SpeedMax</w:t>
+      </w:r>
+      <w:proofErr w:type="spellEnd"/>
+      <w:r>
+        <w:t>.</w:t>
+      </w:r>
+    </w:p>
+    <w:p>
+      <w:r>
+        <w:t xml:space="preserve">      When the cruise controller is off, the throttle is driven directly by the accelerator pedal value. When in </w:t>
+      </w:r>
+      <w:r>
+        <w:lastRenderedPageBreak/>
+        <w:t xml:space="preserve">the ON state, the target throttle is calculated </w:t>
+      </w:r>
+      <w:r>
+        <w:t xml:space="preserve">using a proportional-and-integral (PI) controller as function of the target cruising speed and the current vehicle speed. This throttle output is capped at some limit </w:t>
+      </w:r>
+      <w:proofErr w:type="spellStart"/>
+      <w:r>
+        <w:rPr>
+          <w:i/>
+          <w:iCs/>
+        </w:rPr>
+        <w:t>ThrottleSatMax</w:t>
+      </w:r>
+      <w:proofErr w:type="spellEnd"/>
+      <w:r>
+        <w:rPr>
+          <w:i/>
+          <w:iCs/>
+        </w:rPr>
+        <w:t xml:space="preserve"> </w:t>
+      </w:r>
+      <w:r>
+        <w:t>for passenger comfort. To prevent overshoot of the integral term, the integral action is reset whenever the cruise control moves to the ON state, and is frozen whenever the current speed is saturated at the target cruising speed.</w:t>
+      </w:r>
+    </w:p>
+    <w:p>
+      <w:pPr>
+        <w:pStyle w:val="Heading1"/>
+        <w:keepNext w:val="0"/>
+        <w:widowControl w:val="0"/>
+      </w:pPr>
+      <w:r>
+        <w:t>Modelling System as FSMs</w:t>
+      </w:r>
+    </w:p>
+    <w:p>
+      <w:pPr>
+        <w:rPr>
+          <w:noProof/>
+        </w:rPr>
+      </w:pPr>
+      <w:r>
+        <w:t xml:space="preserve">      </w:t>
+      </w:r>
+      <w:r>
+        <w:t>Each of the specified modules was mapped to a finite-state machine to describe the</w:t>
+      </w:r>
+      <w:r>
+        <w:t>ir</w:t>
+      </w:r>
+      <w:r>
+        <w:t xml:space="preserve"> </w:t>
+      </w:r>
+      <w:proofErr w:type="spellStart"/>
+      <w:r>
+        <w:t>behaviour</w:t>
+      </w:r>
+      <w:proofErr w:type="spellEnd"/>
+      <w:r>
+        <w:t>.</w:t>
+      </w:r>
+      <w:r>
+        <w:rPr>
+          <w:noProof/>
+        </w:rPr>
+        <w:t xml:space="preserve"> </w:t>
+      </w:r>
+      <w:r>
+        <w:rPr>
+          <w:noProof/>
+        </w:rPr>
+        <w:t>The ‘Cruise State’ module is described in figure 4. To prevent duplicate transitions, the ‘OFF’ state was moved to a higher hierarchy.</w:t>
+      </w:r>
+    </w:p>
+    <w:p>
+      <w:pPr>
+        <w:rPr>
+          <w:noProof/>
+        </w:rPr>
+      </w:pPr>
+      <w:r>
+        <w:rPr>
+          <w:noProof/>
+        </w:rPr>
+        <w:t xml:space="preserve"> </w:t>
+      </w:r>
+      <w:r>
+        <w:rPr>
+          <w:noProof/>
+        </w:rPr>
+        <w:drawing>
+          <wp:inline distT="0" distB="0" distL="0" distR="0" wp14:anchorId="32636EF5" wp14:editId="75E5AE42">
+            <wp:extent cx="2887345" cy="4361180"/>
+            <wp:effectExtent l="0" t="0" r="8255" b="1270"/>
+            <wp:docPr id="2" name="Picture 2"/>
+            <wp:cNvGraphicFramePr>
+              <a:graphicFrameLocks xmlns:a="http://schemas.openxmlformats.org/drawingml/2006/main" noChangeAspect="1"/>
+            </wp:cNvGraphicFramePr>
+            <a:graphic xmlns:a="http://schemas.openxmlformats.org/drawingml/2006/main">
+              <a:graphicData uri="http://schemas.openxmlformats.org/drawingml/2006/picture">
+                <pic:pic xmlns:pic="http://schemas.openxmlformats.org/drawingml/2006/picture">
+                  <pic:nvPicPr>
+                    <pic:cNvPr id="0" name="Picture 3"/>
                     <pic:cNvPicPr>
                       <a:picLocks noChangeAspect="1" noChangeArrowheads="1"/>
                     </pic:cNvPicPr>
@@ -692,7 +869,7 @@
                   <pic:spPr bwMode="auto">
                     <a:xfrm>
                       <a:off x="0" y="0"/>
-                      <a:ext cx="2887345" cy="1136650"/>
+                      <a:ext cx="2887345" cy="4361180"/>
                     </a:xfrm>
                     <a:prstGeom prst="rect">
                       <a:avLst/>
@@ -710,31 +887,162 @@
       </w:r>
     </w:p>
     <w:p>
-      <w:r>
+      <w:pPr>
         <w:rPr>
           <w:noProof/>
         </w:rPr>
-        <w:lastRenderedPageBreak/>
+      </w:pPr>
+    </w:p>
+    <w:p>
+      <w:pPr>
+        <w:rPr>
+          <w:noProof/>
+        </w:rPr>
+      </w:pPr>
+    </w:p>
+    <w:p>
+      <w:r>
+        <w:rPr>
+          <w:noProof/>
+        </w:rPr>
+        <mc:AlternateContent>
+          <mc:Choice Requires="wpg">
+            <w:drawing>
+              <wp:inline distT="0" distB="0" distL="0" distR="0" wp14:anchorId="5443325B" wp14:editId="61099A21">
+                <wp:extent cx="2936989" cy="1723864"/>
+                <wp:effectExtent l="0" t="0" r="0" b="0"/>
+                <wp:docPr id="3" name="Group 3"/>
+                <wp:cNvGraphicFramePr/>
+                <a:graphic xmlns:a="http://schemas.openxmlformats.org/drawingml/2006/main">
+                  <a:graphicData uri="http://schemas.microsoft.com/office/word/2010/wordprocessingGroup">
+                    <wpg:wgp>
+                      <wpg:cNvGrpSpPr/>
+                      <wpg:grpSpPr>
+                        <a:xfrm>
+                          <a:off x="0" y="0"/>
+                          <a:ext cx="2936989" cy="1723864"/>
+                          <a:chOff x="0" y="0"/>
+                          <a:chExt cx="2936989" cy="1723864"/>
+                        </a:xfrm>
+                      </wpg:grpSpPr>
+                      <pic:pic xmlns:pic="http://schemas.openxmlformats.org/drawingml/2006/picture">
+                        <pic:nvPicPr>
+                          <pic:cNvPr id="16" name="Picture 16"/>
+                          <pic:cNvPicPr>
+                            <a:picLocks noChangeAspect="1"/>
+                          </pic:cNvPicPr>
+                        </pic:nvPicPr>
+                        <pic:blipFill>
+                          <a:blip r:embed="rId12">
+                            <a:extLst>
+                              <a:ext uri="{28A0092B-C50C-407E-A947-70E740481C1C}">
+                                <a14:useLocalDpi xmlns:a14="http://schemas.microsoft.com/office/drawing/2010/main" val="0"/>
+                              </a:ext>
+                            </a:extLst>
+                          </a:blip>
+                          <a:srcRect/>
+                          <a:stretch>
+                            <a:fillRect/>
+                          </a:stretch>
+                        </pic:blipFill>
+                        <pic:spPr bwMode="auto">
+                          <a:xfrm>
+                            <a:off x="0" y="0"/>
+                            <a:ext cx="1446530" cy="1721485"/>
+                          </a:xfrm>
+                          <a:prstGeom prst="rect">
+                            <a:avLst/>
+                          </a:prstGeom>
+                          <a:noFill/>
+                          <a:ln>
+                            <a:noFill/>
+                          </a:ln>
+                        </pic:spPr>
+                      </pic:pic>
+                      <pic:pic xmlns:pic="http://schemas.openxmlformats.org/drawingml/2006/picture">
+                        <pic:nvPicPr>
+                          <pic:cNvPr id="17" name="Picture 17"/>
+                          <pic:cNvPicPr>
+                            <a:picLocks noChangeAspect="1"/>
+                          </pic:cNvPicPr>
+                        </pic:nvPicPr>
+                        <pic:blipFill>
+                          <a:blip r:embed="rId13">
+                            <a:extLst>
+                              <a:ext uri="{28A0092B-C50C-407E-A947-70E740481C1C}">
+                                <a14:useLocalDpi xmlns:a14="http://schemas.microsoft.com/office/drawing/2010/main" val="0"/>
+                              </a:ext>
+                            </a:extLst>
+                          </a:blip>
+                          <a:srcRect/>
+                          <a:stretch>
+                            <a:fillRect/>
+                          </a:stretch>
+                        </pic:blipFill>
+                        <pic:spPr bwMode="auto">
+                          <a:xfrm>
+                            <a:off x="1501254" y="6824"/>
+                            <a:ext cx="1435735" cy="1717040"/>
+                          </a:xfrm>
+                          <a:prstGeom prst="rect">
+                            <a:avLst/>
+                          </a:prstGeom>
+                          <a:noFill/>
+                          <a:ln>
+                            <a:noFill/>
+                          </a:ln>
+                        </pic:spPr>
+                      </pic:pic>
+                    </wpg:wgp>
+                  </a:graphicData>
+                </a:graphic>
+              </wp:inline>
+            </w:drawing>
+          </mc:Choice>
+          <mc:Fallback>
+            <w:pict>
+              <v:group w14:anchorId="2AD4CA6F" id="Group 3" o:spid="_x0000_s1026" style="width:231.25pt;height:135.75pt;mso-position-horizontal-relative:char;mso-position-vertical-relative:line" coordsize="29369,17238" o:gfxdata="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">
+                <v:shapetype id="_x0000_t75" coordsize="21600,21600" o:spt="75" o:preferrelative="t" path="m@4@5l@4@11@9@11@9@5xe" filled="f" stroked="f">
+                  <v:stroke joinstyle="miter"/>
+                  <v:formulas>
+                    <v:f eqn="if lineDrawn pixelLineWidth 0"/>
+                    <v:f eqn="sum @0 1 0"/>
+                    <v:f eqn="sum 0 0 @1"/>
+                    <v:f eqn="prod @2 1 2"/>
+                    <v:f eqn="prod @3 21600 pixelWidth"/>
+                    <v:f eqn="prod @3 21600 pixelHeight"/>
+                    <v:f eqn="sum @0 0 1"/>
+                    <v:f eqn="prod @6 1 2"/>
+                    <v:f eqn="prod @7 21600 pixelWidth"/>
+                    <v:f eqn="sum @8 21600 0"/>
+                    <v:f eqn="prod @7 21600 pixelHeight"/>
+                    <v:f eqn="sum @10 21600 0"/>
+                  </v:formulas>
+                  <v:path o:extrusionok="f" gradientshapeok="t" o:connecttype="rect"/>
+                  <o:lock v:ext="edit" aspectratio="t"/>
+                </v:shapetype>
+                <v:shape id="Picture 16" o:spid="_x0000_s1027" type="#_x0000_t75" style="position:absolute;width:14465;height:17214;visibility:visible;mso-wrap-style:square" o:gfxdata="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">
+                  <v:imagedata r:id="rId14" o:title=""/>
+                </v:shape>
+                <v:shape id="Picture 17" o:spid="_x0000_s1028" type="#_x0000_t75" style="position:absolute;left:15012;top:68;width:14357;height:17170;visibility:visible;mso-wrap-style:square" o:gfxdata="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">
+                  <v:imagedata r:id="rId15" o:title=""/>
+                </v:shape>
+                <w10:anchorlock/>
+              </v:group>
+            </w:pict>
+          </mc:Fallback>
+        </mc:AlternateContent>
+      </w:r>
+    </w:p>
+    <w:p>
+      <w:r>
+        <w:rPr>
+          <w:noProof/>
+        </w:rPr>
         <w:drawing>
-          <wp:anchor distT="0" distB="0" distL="114300" distR="114300" simplePos="0" relativeHeight="251722752" behindDoc="1" locked="0" layoutInCell="1" allowOverlap="1" wp14:anchorId="7EAA78E3" wp14:editId="59F74518">
-            <wp:simplePos x="0" y="0"/>
-            <wp:positionH relativeFrom="column">
-              <wp:posOffset>3130815</wp:posOffset>
-            </wp:positionH>
-            <wp:positionV relativeFrom="paragraph">
-              <wp:posOffset>0</wp:posOffset>
-            </wp:positionV>
+          <wp:inline distT="0" distB="0" distL="0" distR="0" wp14:anchorId="7EAA78E3" wp14:editId="6F001F73">
             <wp:extent cx="3322955" cy="1849755"/>
             <wp:effectExtent l="0" t="0" r="0" b="0"/>
-            <wp:wrapTight wrapText="bothSides">
-              <wp:wrapPolygon edited="0">
-                <wp:start x="0" y="0"/>
-                <wp:lineTo x="0" y="21355"/>
-                <wp:lineTo x="21423" y="21355"/>
-                <wp:lineTo x="21423" y="0"/>
-                <wp:lineTo x="0" y="0"/>
-              </wp:wrapPolygon>
-            </wp:wrapTight>
             <wp:docPr id="19" name="Picture 19"/>
             <wp:cNvGraphicFramePr>
               <a:graphicFrameLocks xmlns:a="http://schemas.openxmlformats.org/drawingml/2006/main" noChangeAspect="1"/>
@@ -749,7 +1057,7 @@
                     </pic:cNvPicPr>
                   </pic:nvPicPr>
                   <pic:blipFill>
-                    <a:blip r:embed="rId12" cstate="print">
+                    <a:blip r:embed="rId16" cstate="print">
                       <a:extLst>
                         <a:ext uri="{28A0092B-C50C-407E-A947-70E740481C1C}">
                           <a14:useLocalDpi xmlns:a14="http://schemas.microsoft.com/office/drawing/2010/main" val="0"/>
@@ -777,13 +1085,7 @@
                 </pic:pic>
               </a:graphicData>
             </a:graphic>
-            <wp14:sizeRelH relativeFrom="margin">
-              <wp14:pctWidth>0</wp14:pctWidth>
-            </wp14:sizeRelH>
-            <wp14:sizeRelV relativeFrom="margin">
-              <wp14:pctHeight>0</wp14:pctHeight>
-            </wp14:sizeRelV>
-          </wp:anchor>
+          </wp:inline>
         </w:drawing>
       </w:r>
       <w:r>
@@ -791,25 +1093,9 @@
           <w:noProof/>
         </w:rPr>
         <w:drawing>
-          <wp:anchor distT="0" distB="0" distL="114300" distR="114300" simplePos="0" relativeHeight="251720704" behindDoc="1" locked="0" layoutInCell="1" allowOverlap="1" wp14:anchorId="27F88192" wp14:editId="26ABA825">
-            <wp:simplePos x="0" y="0"/>
-            <wp:positionH relativeFrom="column">
-              <wp:posOffset>3175</wp:posOffset>
-            </wp:positionH>
-            <wp:positionV relativeFrom="paragraph">
-              <wp:posOffset>4395139</wp:posOffset>
-            </wp:positionV>
+          <wp:inline distT="0" distB="0" distL="0" distR="0" wp14:anchorId="27F88192" wp14:editId="5B24DE74">
             <wp:extent cx="3128010" cy="2623820"/>
             <wp:effectExtent l="0" t="0" r="0" b="5080"/>
-            <wp:wrapTight wrapText="bothSides">
-              <wp:wrapPolygon edited="0">
-                <wp:start x="0" y="0"/>
-                <wp:lineTo x="0" y="21485"/>
-                <wp:lineTo x="21442" y="21485"/>
-                <wp:lineTo x="21442" y="0"/>
-                <wp:lineTo x="0" y="0"/>
-              </wp:wrapPolygon>
-            </wp:wrapTight>
             <wp:docPr id="18" name="Picture 18"/>
             <wp:cNvGraphicFramePr>
               <a:graphicFrameLocks xmlns:a="http://schemas.openxmlformats.org/drawingml/2006/main" noChangeAspect="1"/>
@@ -824,7 +1110,7 @@
                     </pic:cNvPicPr>
                   </pic:nvPicPr>
                   <pic:blipFill>
-                    <a:blip r:embed="rId13" cstate="print">
+                    <a:blip r:embed="rId17" cstate="print">
                       <a:extLst>
                         <a:ext uri="{28A0092B-C50C-407E-A947-70E740481C1C}">
                           <a14:useLocalDpi xmlns:a14="http://schemas.microsoft.com/office/drawing/2010/main" val="0"/>
@@ -852,217 +1138,11 @@
                 </pic:pic>
               </a:graphicData>
             </a:graphic>
-            <wp14:sizeRelH relativeFrom="margin">
-              <wp14:pctWidth>0</wp14:pctWidth>
-            </wp14:sizeRelH>
-            <wp14:sizeRelV relativeFrom="margin">
-              <wp14:pctHeight>0</wp14:pctHeight>
-            </wp14:sizeRelV>
-          </wp:anchor>
-        </w:drawing>
-      </w:r>
-      <w:r>
-        <w:rPr>
-          <w:noProof/>
-        </w:rPr>
-        <w:drawing>
-          <wp:anchor distT="0" distB="0" distL="114300" distR="114300" simplePos="0" relativeHeight="251676672" behindDoc="1" locked="0" layoutInCell="1" allowOverlap="1" wp14:anchorId="33DC2BD7" wp14:editId="76A1D48A">
-            <wp:simplePos x="0" y="0"/>
-            <wp:positionH relativeFrom="column">
-              <wp:posOffset>-5080</wp:posOffset>
-            </wp:positionH>
-            <wp:positionV relativeFrom="paragraph">
-              <wp:posOffset>2453005</wp:posOffset>
-            </wp:positionV>
-            <wp:extent cx="1446530" cy="1721485"/>
-            <wp:effectExtent l="0" t="0" r="1270" b="0"/>
-            <wp:wrapTight wrapText="bothSides">
-              <wp:wrapPolygon edited="0">
-                <wp:start x="0" y="0"/>
-                <wp:lineTo x="0" y="21273"/>
-                <wp:lineTo x="21335" y="21273"/>
-                <wp:lineTo x="21335" y="0"/>
-                <wp:lineTo x="0" y="0"/>
-              </wp:wrapPolygon>
-            </wp:wrapTight>
-            <wp:docPr id="16" name="Picture 16"/>
-            <wp:cNvGraphicFramePr>
-              <a:graphicFrameLocks xmlns:a="http://schemas.openxmlformats.org/drawingml/2006/main" noChangeAspect="1"/>
-            </wp:cNvGraphicFramePr>
-            <a:graphic xmlns:a="http://schemas.openxmlformats.org/drawingml/2006/main">
-              <a:graphicData uri="http://schemas.openxmlformats.org/drawingml/2006/picture">
-                <pic:pic xmlns:pic="http://schemas.openxmlformats.org/drawingml/2006/picture">
-                  <pic:nvPicPr>
-                    <pic:cNvPr id="0" name="Picture 61"/>
-                    <pic:cNvPicPr>
-                      <a:picLocks noChangeAspect="1" noChangeArrowheads="1"/>
-                    </pic:cNvPicPr>
-                  </pic:nvPicPr>
-                  <pic:blipFill>
-                    <a:blip r:embed="rId14">
-                      <a:extLst>
-                        <a:ext uri="{28A0092B-C50C-407E-A947-70E740481C1C}">
-                          <a14:useLocalDpi xmlns:a14="http://schemas.microsoft.com/office/drawing/2010/main" val="0"/>
-                        </a:ext>
-                      </a:extLst>
-                    </a:blip>
-                    <a:srcRect/>
-                    <a:stretch>
-                      <a:fillRect/>
-                    </a:stretch>
-                  </pic:blipFill>
-                  <pic:spPr bwMode="auto">
-                    <a:xfrm>
-                      <a:off x="0" y="0"/>
-                      <a:ext cx="1446530" cy="1721485"/>
-                    </a:xfrm>
-                    <a:prstGeom prst="rect">
-                      <a:avLst/>
-                    </a:prstGeom>
-                    <a:noFill/>
-                    <a:ln>
-                      <a:noFill/>
-                    </a:ln>
-                  </pic:spPr>
-                </pic:pic>
-              </a:graphicData>
-            </a:graphic>
-            <wp14:sizeRelH relativeFrom="margin">
-              <wp14:pctWidth>0</wp14:pctWidth>
-            </wp14:sizeRelH>
-            <wp14:sizeRelV relativeFrom="margin">
-              <wp14:pctHeight>0</wp14:pctHeight>
-            </wp14:sizeRelV>
-          </wp:anchor>
-        </w:drawing>
-      </w:r>
-      <w:r>
-        <w:rPr>
-          <w:noProof/>
-        </w:rPr>
-        <w:drawing>
-          <wp:anchor distT="0" distB="0" distL="114300" distR="114300" simplePos="0" relativeHeight="251716608" behindDoc="1" locked="0" layoutInCell="1" allowOverlap="1" wp14:anchorId="1C99194E" wp14:editId="17194769">
-            <wp:simplePos x="0" y="0"/>
-            <wp:positionH relativeFrom="column">
-              <wp:posOffset>1497965</wp:posOffset>
-            </wp:positionH>
-            <wp:positionV relativeFrom="paragraph">
-              <wp:posOffset>2457560</wp:posOffset>
-            </wp:positionV>
-            <wp:extent cx="1435735" cy="1717040"/>
-            <wp:effectExtent l="0" t="0" r="0" b="0"/>
-            <wp:wrapTight wrapText="bothSides">
-              <wp:wrapPolygon edited="0">
-                <wp:start x="0" y="0"/>
-                <wp:lineTo x="0" y="21328"/>
-                <wp:lineTo x="21208" y="21328"/>
-                <wp:lineTo x="21208" y="0"/>
-                <wp:lineTo x="0" y="0"/>
-              </wp:wrapPolygon>
-            </wp:wrapTight>
-            <wp:docPr id="17" name="Picture 17"/>
-            <wp:cNvGraphicFramePr>
-              <a:graphicFrameLocks xmlns:a="http://schemas.openxmlformats.org/drawingml/2006/main" noChangeAspect="1"/>
-            </wp:cNvGraphicFramePr>
-            <a:graphic xmlns:a="http://schemas.openxmlformats.org/drawingml/2006/main">
-              <a:graphicData uri="http://schemas.openxmlformats.org/drawingml/2006/picture">
-                <pic:pic xmlns:pic="http://schemas.openxmlformats.org/drawingml/2006/picture">
-                  <pic:nvPicPr>
-                    <pic:cNvPr id="0" name="Picture 63"/>
-                    <pic:cNvPicPr>
-                      <a:picLocks noChangeAspect="1" noChangeArrowheads="1"/>
-                    </pic:cNvPicPr>
-                  </pic:nvPicPr>
-                  <pic:blipFill>
-                    <a:blip r:embed="rId15">
-                      <a:extLst>
-                        <a:ext uri="{28A0092B-C50C-407E-A947-70E740481C1C}">
-                          <a14:useLocalDpi xmlns:a14="http://schemas.microsoft.com/office/drawing/2010/main" val="0"/>
-                        </a:ext>
-                      </a:extLst>
-                    </a:blip>
-                    <a:srcRect/>
-                    <a:stretch>
-                      <a:fillRect/>
-                    </a:stretch>
-                  </pic:blipFill>
-                  <pic:spPr bwMode="auto">
-                    <a:xfrm>
-                      <a:off x="0" y="0"/>
-                      <a:ext cx="1435735" cy="1717040"/>
-                    </a:xfrm>
-                    <a:prstGeom prst="rect">
-                      <a:avLst/>
-                    </a:prstGeom>
-                    <a:noFill/>
-                    <a:ln>
-                      <a:noFill/>
-                    </a:ln>
-                  </pic:spPr>
-                </pic:pic>
-              </a:graphicData>
-            </a:graphic>
-            <wp14:sizeRelH relativeFrom="margin">
-              <wp14:pctWidth>0</wp14:pctWidth>
-            </wp14:sizeRelH>
-            <wp14:sizeRelV relativeFrom="margin">
-              <wp14:pctHeight>0</wp14:pctHeight>
-            </wp14:sizeRelV>
-          </wp:anchor>
-        </w:drawing>
-      </w:r>
-      <w:r>
-        <w:rPr>
-          <w:noProof/>
-        </w:rPr>
-        <w:drawing>
-          <wp:inline distT="0" distB="0" distL="0" distR="0" wp14:anchorId="39370F1F" wp14:editId="00DCCFB8">
-            <wp:extent cx="2887345" cy="2361565"/>
-            <wp:effectExtent l="0" t="0" r="8255" b="635"/>
-            <wp:docPr id="11" name="Picture 11"/>
-            <wp:cNvGraphicFramePr>
-              <a:graphicFrameLocks xmlns:a="http://schemas.openxmlformats.org/drawingml/2006/main" noChangeAspect="1"/>
-            </wp:cNvGraphicFramePr>
-            <a:graphic xmlns:a="http://schemas.openxmlformats.org/drawingml/2006/main">
-              <a:graphicData uri="http://schemas.openxmlformats.org/drawingml/2006/picture">
-                <pic:pic xmlns:pic="http://schemas.openxmlformats.org/drawingml/2006/picture">
-                  <pic:nvPicPr>
-                    <pic:cNvPr id="0" name="Picture 48"/>
-                    <pic:cNvPicPr>
-                      <a:picLocks noChangeAspect="1" noChangeArrowheads="1"/>
-                    </pic:cNvPicPr>
-                  </pic:nvPicPr>
-                  <pic:blipFill>
-                    <a:blip r:embed="rId16" cstate="print">
-                      <a:extLst>
-                        <a:ext uri="{28A0092B-C50C-407E-A947-70E740481C1C}">
-                          <a14:useLocalDpi xmlns:a14="http://schemas.microsoft.com/office/drawing/2010/main" val="0"/>
-                        </a:ext>
-                      </a:extLst>
-                    </a:blip>
-                    <a:srcRect/>
-                    <a:stretch>
-                      <a:fillRect/>
-                    </a:stretch>
-                  </pic:blipFill>
-                  <pic:spPr bwMode="auto">
-                    <a:xfrm>
-                      <a:off x="0" y="0"/>
-                      <a:ext cx="2887345" cy="2361565"/>
-                    </a:xfrm>
-                    <a:prstGeom prst="rect">
-                      <a:avLst/>
-                    </a:prstGeom>
-                    <a:noFill/>
-                    <a:ln>
-                      <a:noFill/>
-                    </a:ln>
-                  </pic:spPr>
-                </pic:pic>
-              </a:graphicData>
-            </a:graphic>
           </wp:inline>
         </w:drawing>
+      </w:r>
+      <w:r>
+        <w:t xml:space="preserve"> </w:t>
       </w:r>
     </w:p>
     <w:p/>
@@ -1072,12 +1152,121 @@
         <w:pStyle w:val="Heading1"/>
         <w:keepNext w:val="0"/>
         <w:widowControl w:val="0"/>
-        <w:rPr>
-          <w:sz w:val="20"/>
-        </w:rPr>
       </w:pPr>
       <w:r>
         <w:t>Implementation</w:t>
+      </w:r>
+    </w:p>
+    <w:p>
+      <w:pPr>
+        <w:pStyle w:val="ListParagraph"/>
+        <w:numPr>
+          <w:ilvl w:val="0"/>
+          <w:numId w:val="10"/>
+        </w:numPr>
+        <w:rPr>
+          <w:color w:val="FF0000"/>
+        </w:rPr>
+      </w:pPr>
+      <w:r>
+        <w:rPr>
+          <w:color w:val="FF0000"/>
+        </w:rPr>
+        <w:t xml:space="preserve">FSM to </w:t>
+      </w:r>
+      <w:proofErr w:type="spellStart"/>
+      <w:r>
+        <w:rPr>
+          <w:color w:val="FF0000"/>
+        </w:rPr>
+        <w:t>Esterel</w:t>
+      </w:r>
+      <w:proofErr w:type="spellEnd"/>
+      <w:r>
+        <w:rPr>
+          <w:color w:val="FF0000"/>
+        </w:rPr>
+        <w:t xml:space="preserve"> mapping (one example?)</w:t>
+      </w:r>
+    </w:p>
+    <w:p>
+      <w:pPr>
+        <w:pStyle w:val="ListParagraph"/>
+        <w:numPr>
+          <w:ilvl w:val="0"/>
+          <w:numId w:val="10"/>
+        </w:numPr>
+        <w:rPr>
+          <w:color w:val="FF0000"/>
+        </w:rPr>
+      </w:pPr>
+      <w:r>
+        <w:rPr>
+          <w:color w:val="FF0000"/>
+        </w:rPr>
+        <w:t>Design decisions</w:t>
+      </w:r>
+    </w:p>
+    <w:p>
+      <w:pPr>
+        <w:pStyle w:val="ListParagraph"/>
+        <w:numPr>
+          <w:ilvl w:val="1"/>
+          <w:numId w:val="10"/>
+        </w:numPr>
+        <w:rPr>
+          <w:color w:val="FF0000"/>
+        </w:rPr>
+      </w:pPr>
+      <w:r>
+        <w:rPr>
+          <w:color w:val="FF0000"/>
+        </w:rPr>
+        <w:t>Separate files allowed easily independent testing</w:t>
+      </w:r>
+    </w:p>
+    <w:p>
+      <w:pPr>
+        <w:pStyle w:val="ListParagraph"/>
+        <w:numPr>
+          <w:ilvl w:val="1"/>
+          <w:numId w:val="10"/>
+        </w:numPr>
+        <w:rPr>
+          <w:color w:val="FF0000"/>
+        </w:rPr>
+      </w:pPr>
+      <w:proofErr w:type="spellStart"/>
+      <w:r>
+        <w:rPr>
+          <w:color w:val="FF0000"/>
+        </w:rPr>
+        <w:t>Esterel</w:t>
+      </w:r>
+      <w:proofErr w:type="spellEnd"/>
+      <w:r>
+        <w:rPr>
+          <w:color w:val="FF0000"/>
+        </w:rPr>
+        <w:t xml:space="preserve"> constructs – traps, variables</w:t>
+      </w:r>
+    </w:p>
+    <w:p>
+      <w:pPr>
+        <w:pStyle w:val="ListParagraph"/>
+        <w:numPr>
+          <w:ilvl w:val="1"/>
+          <w:numId w:val="10"/>
+        </w:numPr>
+        <w:rPr>
+          <w:color w:val="FF0000"/>
+        </w:rPr>
+      </w:pPr>
+      <w:r>
+        <w:rPr>
+          <w:color w:val="FF0000"/>
+        </w:rPr>
+        <w:t>Challenges – working with different constructs for valued/pure signals?</w:t>
       </w:r>
     </w:p>
     <w:p>
@@ -1095,16 +1284,6 @@
       <w:r>
         <w:br/>
       </w:r>
-    </w:p>
-    <w:p>
-      <w:pPr>
-        <w:pStyle w:val="BodyTextKeep"/>
-        <w:keepNext w:val="0"/>
-        <w:widowControl w:val="0"/>
-        <w:rPr>
-          <w:sz w:val="20"/>
-        </w:rPr>
-      </w:pPr>
     </w:p>
     <w:p>
       <w:pPr>
@@ -1115,16 +1294,11 @@
           <w:ilvl w:val="0"/>
           <w:numId w:val="0"/>
         </w:numPr>
-      </w:pPr>
-      <w:r>
-        <w:t>Appendix A</w:t>
-      </w:r>
-      <w:r>
-        <w:t xml:space="preserve"> </w:t>
-      </w:r>
+        <w:jc w:val="both"/>
+      </w:pPr>
     </w:p>
     <w:sectPr>
-      <w:footerReference w:type="even" r:id="rId17"/>
+      <w:footerReference w:type="even" r:id="rId18"/>
       <w:footnotePr>
         <w:numRestart w:val="eachPage"/>
       </w:footnotePr>
@@ -1502,6 +1676,118 @@
     </w:lvl>
   </w:abstractNum>
   <w:abstractNum w:abstractNumId="3" w15:restartNumberingAfterBreak="0">
+    <w:nsid w:val="11C74591"/>
+    <w:multiLevelType w:val="hybridMultilevel"/>
+    <w:tmpl w:val="5D2E03D0"/>
+    <w:lvl w:ilvl="0" w:tplc="21DE987C">
+      <w:numFmt w:val="bullet"/>
+      <w:lvlText w:val="-"/>
+      <w:lvlJc w:val="left"/>
+      <w:pPr>
+        <w:ind w:left="720" w:hanging="360"/>
+      </w:pPr>
+      <w:rPr>
+        <w:rFonts w:ascii="Times New Roman" w:eastAsia="Times New Roman" w:hAnsi="Times New Roman" w:cs="Times New Roman" w:hint="default"/>
+      </w:rPr>
+    </w:lvl>
+    <w:lvl w:ilvl="1" w:tplc="14090003" w:tentative="1">
+      <w:start w:val="1"/>
+      <w:numFmt w:val="bullet"/>
+      <w:lvlText w:val="o"/>
+      <w:lvlJc w:val="left"/>
+      <w:pPr>
+        <w:ind w:left="1440" w:hanging="360"/>
+      </w:pPr>
+      <w:rPr>
+        <w:rFonts w:ascii="Courier New" w:hAnsi="Courier New" w:cs="Courier New" w:hint="default"/>
+      </w:rPr>
+    </w:lvl>
+    <w:lvl w:ilvl="2" w:tplc="14090005" w:tentative="1">
+      <w:start w:val="1"/>
+      <w:numFmt w:val="bullet"/>
+      <w:lvlText w:val=""/>
+      <w:lvlJc w:val="left"/>
+      <w:pPr>
+        <w:ind w:left="2160" w:hanging="360"/>
+      </w:pPr>
+      <w:rPr>
+        <w:rFonts w:ascii="Wingdings" w:hAnsi="Wingdings" w:hint="default"/>
+      </w:rPr>
+    </w:lvl>
+    <w:lvl w:ilvl="3" w:tplc="14090001" w:tentative="1">
+      <w:start w:val="1"/>
+      <w:numFmt w:val="bullet"/>
+      <w:lvlText w:val=""/>
+      <w:lvlJc w:val="left"/>
+      <w:pPr>
+        <w:ind w:left="2880" w:hanging="360"/>
+      </w:pPr>
+      <w:rPr>
+        <w:rFonts w:ascii="Symbol" w:hAnsi="Symbol" w:hint="default"/>
+      </w:rPr>
+    </w:lvl>
+    <w:lvl w:ilvl="4" w:tplc="14090003" w:tentative="1">
+      <w:start w:val="1"/>
+      <w:numFmt w:val="bullet"/>
+      <w:lvlText w:val="o"/>
+      <w:lvlJc w:val="left"/>
+      <w:pPr>
+        <w:ind w:left="3600" w:hanging="360"/>
+      </w:pPr>
+      <w:rPr>
+        <w:rFonts w:ascii="Courier New" w:hAnsi="Courier New" w:cs="Courier New" w:hint="default"/>
+      </w:rPr>
+    </w:lvl>
+    <w:lvl w:ilvl="5" w:tplc="14090005" w:tentative="1">
+      <w:start w:val="1"/>
+      <w:numFmt w:val="bullet"/>
+      <w:lvlText w:val=""/>
+      <w:lvlJc w:val="left"/>
+      <w:pPr>
+        <w:ind w:left="4320" w:hanging="360"/>
+      </w:pPr>
+      <w:rPr>
+        <w:rFonts w:ascii="Wingdings" w:hAnsi="Wingdings" w:hint="default"/>
+      </w:rPr>
+    </w:lvl>
+    <w:lvl w:ilvl="6" w:tplc="14090001" w:tentative="1">
+      <w:start w:val="1"/>
+      <w:numFmt w:val="bullet"/>
+      <w:lvlText w:val=""/>
+      <w:lvlJc w:val="left"/>
+      <w:pPr>
+        <w:ind w:left="5040" w:hanging="360"/>
+      </w:pPr>
+      <w:rPr>
+        <w:rFonts w:ascii="Symbol" w:hAnsi="Symbol" w:hint="default"/>
+      </w:rPr>
+    </w:lvl>
+    <w:lvl w:ilvl="7" w:tplc="14090003" w:tentative="1">
+      <w:start w:val="1"/>
+      <w:numFmt w:val="bullet"/>
+      <w:lvlText w:val="o"/>
+      <w:lvlJc w:val="left"/>
+      <w:pPr>
+        <w:ind w:left="5760" w:hanging="360"/>
+      </w:pPr>
+      <w:rPr>
+        <w:rFonts w:ascii="Courier New" w:hAnsi="Courier New" w:cs="Courier New" w:hint="default"/>
+      </w:rPr>
+    </w:lvl>
+    <w:lvl w:ilvl="8" w:tplc="14090005" w:tentative="1">
+      <w:start w:val="1"/>
+      <w:numFmt w:val="bullet"/>
+      <w:lvlText w:val=""/>
+      <w:lvlJc w:val="left"/>
+      <w:pPr>
+        <w:ind w:left="6480" w:hanging="360"/>
+      </w:pPr>
+      <w:rPr>
+        <w:rFonts w:ascii="Wingdings" w:hAnsi="Wingdings" w:hint="default"/>
+      </w:rPr>
+    </w:lvl>
+  </w:abstractNum>
+  <w:abstractNum w:abstractNumId="4" w15:restartNumberingAfterBreak="0">
     <w:nsid w:val="33307B1F"/>
     <w:multiLevelType w:val="singleLevel"/>
     <w:tmpl w:val="D85E42B4"/>
@@ -1519,7 +1805,7 @@
       </w:pPr>
     </w:lvl>
   </w:abstractNum>
-  <w:abstractNum w:abstractNumId="4" w15:restartNumberingAfterBreak="0">
+  <w:abstractNum w:abstractNumId="5" w15:restartNumberingAfterBreak="0">
     <w:nsid w:val="45B57DBD"/>
     <w:multiLevelType w:val="hybridMultilevel"/>
     <w:tmpl w:val="9D369882"/>
@@ -1631,7 +1917,7 @@
       </w:rPr>
     </w:lvl>
   </w:abstractNum>
-  <w:abstractNum w:abstractNumId="5" w15:restartNumberingAfterBreak="0">
+  <w:abstractNum w:abstractNumId="6" w15:restartNumberingAfterBreak="0">
     <w:nsid w:val="65275C0D"/>
     <w:multiLevelType w:val="singleLevel"/>
     <w:tmpl w:val="D838826C"/>
@@ -1647,16 +1933,240 @@
         </w:tabs>
         <w:ind w:left="360" w:hanging="360"/>
       </w:pPr>
+    </w:lvl>
+  </w:abstractNum>
+  <w:abstractNum w:abstractNumId="7" w15:restartNumberingAfterBreak="0">
+    <w:nsid w:val="746236C4"/>
+    <w:multiLevelType w:val="hybridMultilevel"/>
+    <w:tmpl w:val="69CC32F2"/>
+    <w:lvl w:ilvl="0" w:tplc="D1B80AF2">
+      <w:numFmt w:val="bullet"/>
+      <w:lvlText w:val="-"/>
+      <w:lvlJc w:val="left"/>
+      <w:pPr>
+        <w:ind w:left="720" w:hanging="360"/>
+      </w:pPr>
+      <w:rPr>
+        <w:rFonts w:ascii="Times New Roman" w:eastAsia="Times New Roman" w:hAnsi="Times New Roman" w:cs="Times New Roman" w:hint="default"/>
+      </w:rPr>
+    </w:lvl>
+    <w:lvl w:ilvl="1" w:tplc="14090003" w:tentative="1">
+      <w:start w:val="1"/>
+      <w:numFmt w:val="bullet"/>
+      <w:lvlText w:val="o"/>
+      <w:lvlJc w:val="left"/>
+      <w:pPr>
+        <w:ind w:left="1440" w:hanging="360"/>
+      </w:pPr>
+      <w:rPr>
+        <w:rFonts w:ascii="Courier New" w:hAnsi="Courier New" w:cs="Courier New" w:hint="default"/>
+      </w:rPr>
+    </w:lvl>
+    <w:lvl w:ilvl="2" w:tplc="14090005" w:tentative="1">
+      <w:start w:val="1"/>
+      <w:numFmt w:val="bullet"/>
+      <w:lvlText w:val=""/>
+      <w:lvlJc w:val="left"/>
+      <w:pPr>
+        <w:ind w:left="2160" w:hanging="360"/>
+      </w:pPr>
+      <w:rPr>
+        <w:rFonts w:ascii="Wingdings" w:hAnsi="Wingdings" w:hint="default"/>
+      </w:rPr>
+    </w:lvl>
+    <w:lvl w:ilvl="3" w:tplc="14090001" w:tentative="1">
+      <w:start w:val="1"/>
+      <w:numFmt w:val="bullet"/>
+      <w:lvlText w:val=""/>
+      <w:lvlJc w:val="left"/>
+      <w:pPr>
+        <w:ind w:left="2880" w:hanging="360"/>
+      </w:pPr>
+      <w:rPr>
+        <w:rFonts w:ascii="Symbol" w:hAnsi="Symbol" w:hint="default"/>
+      </w:rPr>
+    </w:lvl>
+    <w:lvl w:ilvl="4" w:tplc="14090003" w:tentative="1">
+      <w:start w:val="1"/>
+      <w:numFmt w:val="bullet"/>
+      <w:lvlText w:val="o"/>
+      <w:lvlJc w:val="left"/>
+      <w:pPr>
+        <w:ind w:left="3600" w:hanging="360"/>
+      </w:pPr>
+      <w:rPr>
+        <w:rFonts w:ascii="Courier New" w:hAnsi="Courier New" w:cs="Courier New" w:hint="default"/>
+      </w:rPr>
+    </w:lvl>
+    <w:lvl w:ilvl="5" w:tplc="14090005" w:tentative="1">
+      <w:start w:val="1"/>
+      <w:numFmt w:val="bullet"/>
+      <w:lvlText w:val=""/>
+      <w:lvlJc w:val="left"/>
+      <w:pPr>
+        <w:ind w:left="4320" w:hanging="360"/>
+      </w:pPr>
+      <w:rPr>
+        <w:rFonts w:ascii="Wingdings" w:hAnsi="Wingdings" w:hint="default"/>
+      </w:rPr>
+    </w:lvl>
+    <w:lvl w:ilvl="6" w:tplc="14090001" w:tentative="1">
+      <w:start w:val="1"/>
+      <w:numFmt w:val="bullet"/>
+      <w:lvlText w:val=""/>
+      <w:lvlJc w:val="left"/>
+      <w:pPr>
+        <w:ind w:left="5040" w:hanging="360"/>
+      </w:pPr>
+      <w:rPr>
+        <w:rFonts w:ascii="Symbol" w:hAnsi="Symbol" w:hint="default"/>
+      </w:rPr>
+    </w:lvl>
+    <w:lvl w:ilvl="7" w:tplc="14090003" w:tentative="1">
+      <w:start w:val="1"/>
+      <w:numFmt w:val="bullet"/>
+      <w:lvlText w:val="o"/>
+      <w:lvlJc w:val="left"/>
+      <w:pPr>
+        <w:ind w:left="5760" w:hanging="360"/>
+      </w:pPr>
+      <w:rPr>
+        <w:rFonts w:ascii="Courier New" w:hAnsi="Courier New" w:cs="Courier New" w:hint="default"/>
+      </w:rPr>
+    </w:lvl>
+    <w:lvl w:ilvl="8" w:tplc="14090005" w:tentative="1">
+      <w:start w:val="1"/>
+      <w:numFmt w:val="bullet"/>
+      <w:lvlText w:val=""/>
+      <w:lvlJc w:val="left"/>
+      <w:pPr>
+        <w:ind w:left="6480" w:hanging="360"/>
+      </w:pPr>
+      <w:rPr>
+        <w:rFonts w:ascii="Wingdings" w:hAnsi="Wingdings" w:hint="default"/>
+      </w:rPr>
+    </w:lvl>
+  </w:abstractNum>
+  <w:abstractNum w:abstractNumId="8" w15:restartNumberingAfterBreak="0">
+    <w:nsid w:val="7B066913"/>
+    <w:multiLevelType w:val="hybridMultilevel"/>
+    <w:tmpl w:val="BE2E96A2"/>
+    <w:lvl w:ilvl="0" w:tplc="D24C5754">
+      <w:numFmt w:val="bullet"/>
+      <w:lvlText w:val="-"/>
+      <w:lvlJc w:val="left"/>
+      <w:pPr>
+        <w:ind w:left="720" w:hanging="360"/>
+      </w:pPr>
+      <w:rPr>
+        <w:rFonts w:ascii="Times New Roman" w:eastAsia="Times New Roman" w:hAnsi="Times New Roman" w:cs="Times New Roman" w:hint="default"/>
+      </w:rPr>
+    </w:lvl>
+    <w:lvl w:ilvl="1" w:tplc="14090003">
+      <w:start w:val="1"/>
+      <w:numFmt w:val="bullet"/>
+      <w:lvlText w:val="o"/>
+      <w:lvlJc w:val="left"/>
+      <w:pPr>
+        <w:ind w:left="1440" w:hanging="360"/>
+      </w:pPr>
+      <w:rPr>
+        <w:rFonts w:ascii="Courier New" w:hAnsi="Courier New" w:cs="Courier New" w:hint="default"/>
+      </w:rPr>
+    </w:lvl>
+    <w:lvl w:ilvl="2" w:tplc="14090005" w:tentative="1">
+      <w:start w:val="1"/>
+      <w:numFmt w:val="bullet"/>
+      <w:lvlText w:val=""/>
+      <w:lvlJc w:val="left"/>
+      <w:pPr>
+        <w:ind w:left="2160" w:hanging="360"/>
+      </w:pPr>
+      <w:rPr>
+        <w:rFonts w:ascii="Wingdings" w:hAnsi="Wingdings" w:hint="default"/>
+      </w:rPr>
+    </w:lvl>
+    <w:lvl w:ilvl="3" w:tplc="14090001" w:tentative="1">
+      <w:start w:val="1"/>
+      <w:numFmt w:val="bullet"/>
+      <w:lvlText w:val=""/>
+      <w:lvlJc w:val="left"/>
+      <w:pPr>
+        <w:ind w:left="2880" w:hanging="360"/>
+      </w:pPr>
+      <w:rPr>
+        <w:rFonts w:ascii="Symbol" w:hAnsi="Symbol" w:hint="default"/>
+      </w:rPr>
+    </w:lvl>
+    <w:lvl w:ilvl="4" w:tplc="14090003" w:tentative="1">
+      <w:start w:val="1"/>
+      <w:numFmt w:val="bullet"/>
+      <w:lvlText w:val="o"/>
+      <w:lvlJc w:val="left"/>
+      <w:pPr>
+        <w:ind w:left="3600" w:hanging="360"/>
+      </w:pPr>
+      <w:rPr>
+        <w:rFonts w:ascii="Courier New" w:hAnsi="Courier New" w:cs="Courier New" w:hint="default"/>
+      </w:rPr>
+    </w:lvl>
+    <w:lvl w:ilvl="5" w:tplc="14090005" w:tentative="1">
+      <w:start w:val="1"/>
+      <w:numFmt w:val="bullet"/>
+      <w:lvlText w:val=""/>
+      <w:lvlJc w:val="left"/>
+      <w:pPr>
+        <w:ind w:left="4320" w:hanging="360"/>
+      </w:pPr>
+      <w:rPr>
+        <w:rFonts w:ascii="Wingdings" w:hAnsi="Wingdings" w:hint="default"/>
+      </w:rPr>
+    </w:lvl>
+    <w:lvl w:ilvl="6" w:tplc="14090001" w:tentative="1">
+      <w:start w:val="1"/>
+      <w:numFmt w:val="bullet"/>
+      <w:lvlText w:val=""/>
+      <w:lvlJc w:val="left"/>
+      <w:pPr>
+        <w:ind w:left="5040" w:hanging="360"/>
+      </w:pPr>
+      <w:rPr>
+        <w:rFonts w:ascii="Symbol" w:hAnsi="Symbol" w:hint="default"/>
+      </w:rPr>
+    </w:lvl>
+    <w:lvl w:ilvl="7" w:tplc="14090003" w:tentative="1">
+      <w:start w:val="1"/>
+      <w:numFmt w:val="bullet"/>
+      <w:lvlText w:val="o"/>
+      <w:lvlJc w:val="left"/>
+      <w:pPr>
+        <w:ind w:left="5760" w:hanging="360"/>
+      </w:pPr>
+      <w:rPr>
+        <w:rFonts w:ascii="Courier New" w:hAnsi="Courier New" w:cs="Courier New" w:hint="default"/>
+      </w:rPr>
+    </w:lvl>
+    <w:lvl w:ilvl="8" w:tplc="14090005" w:tentative="1">
+      <w:start w:val="1"/>
+      <w:numFmt w:val="bullet"/>
+      <w:lvlText w:val=""/>
+      <w:lvlJc w:val="left"/>
+      <w:pPr>
+        <w:ind w:left="6480" w:hanging="360"/>
+      </w:pPr>
+      <w:rPr>
+        <w:rFonts w:ascii="Wingdings" w:hAnsi="Wingdings" w:hint="default"/>
+      </w:rPr>
     </w:lvl>
   </w:abstractNum>
   <w:num w:numId="1">
     <w:abstractNumId w:val="0"/>
   </w:num>
   <w:num w:numId="2">
-    <w:abstractNumId w:val="5"/>
+    <w:abstractNumId w:val="6"/>
   </w:num>
   <w:num w:numId="3">
-    <w:abstractNumId w:val="3"/>
+    <w:abstractNumId w:val="4"/>
   </w:num>
   <w:num w:numId="4">
     <w:abstractNumId w:val="1"/>
@@ -1668,7 +2178,16 @@
     <w:abstractNumId w:val="2"/>
   </w:num>
   <w:num w:numId="7">
-    <w:abstractNumId w:val="4"/>
+    <w:abstractNumId w:val="5"/>
+  </w:num>
+  <w:num w:numId="8">
+    <w:abstractNumId w:val="3"/>
+  </w:num>
+  <w:num w:numId="9">
+    <w:abstractNumId w:val="7"/>
+  </w:num>
+  <w:num w:numId="10">
+    <w:abstractNumId w:val="8"/>
   </w:num>
   <w:numIdMacAtCleanup w:val="4"/>
 </w:numbering>
@@ -1830,6 +2349,9 @@
     <w:lsdException w:name="Table Subtle 1" w:semiHidden="1" w:unhideWhenUsed="1"/>
     <w:lsdException w:name="Table Subtle 2" w:semiHidden="1" w:unhideWhenUsed="1"/>
     <w:lsdException w:name="Table Web 1" w:semiHidden="1" w:unhideWhenUsed="1"/>
+    <w:lsdException w:name="Table Web 2" w:semiHidden="1" w:unhideWhenUsed="1"/>
+    <w:lsdException w:name="Table Web 3" w:semiHidden="1" w:unhideWhenUsed="1"/>
+    <w:lsdException w:name="Table Theme" w:semiHidden="1" w:unhideWhenUsed="1"/>
     <w:lsdException w:name="Placeholder Text" w:semiHidden="1" w:uiPriority="99"/>
     <w:lsdException w:name="No Spacing" w:uiPriority="1" w:qFormat="1"/>
     <w:lsdException w:name="Light Shading" w:uiPriority="60"/>

</xml_diff>